<commit_message>
Entrega Final da Documentação
</commit_message>
<xml_diff>
--- a/Documentações/Projeto Final  - SAC ETEJK 350.docx
+++ b/Documentações/Projeto Final  - SAC ETEJK 350.docx
@@ -186,12 +186,12 @@
                 <wp:inline distB="0" distT="0" distL="114300" distR="114300">
                   <wp:extent cx="1612900" cy="1524000"/>
                   <wp:effectExtent b="0" l="0" r="0" t="0"/>
-                  <wp:docPr id="12" name="image5.png"/>
+                  <wp:docPr id="11" name="image9.png"/>
                   <a:graphic>
                     <a:graphicData uri="http://schemas.openxmlformats.org/drawingml/2006/picture">
                       <pic:pic>
                         <pic:nvPicPr>
-                          <pic:cNvPr id="0" name="image5.png"/>
+                          <pic:cNvPr id="0" name="image9.png"/>
                           <pic:cNvPicPr preferRelativeResize="0"/>
                         </pic:nvPicPr>
                         <pic:blipFill>
@@ -248,12 +248,12 @@
                 <wp:inline distB="0" distT="0" distL="114300" distR="114300">
                   <wp:extent cx="1680845" cy="934085"/>
                   <wp:effectExtent b="0" l="0" r="0" t="0"/>
-                  <wp:docPr id="11" name="image2.jpg"/>
+                  <wp:docPr id="10" name="image5.jpg"/>
                   <a:graphic>
                     <a:graphicData uri="http://schemas.openxmlformats.org/drawingml/2006/picture">
                       <pic:pic>
                         <pic:nvPicPr>
-                          <pic:cNvPr id="0" name="image2.jpg"/>
+                          <pic:cNvPr id="0" name="image5.jpg"/>
                           <pic:cNvPicPr preferRelativeResize="0"/>
                         </pic:nvPicPr>
                         <pic:blipFill>
@@ -2828,21 +2828,70 @@
     </w:p>
     <w:p>
       <w:pPr>
-        <w:spacing w:after="160" w:line="360" w:lineRule="auto"/>
+        <w:spacing w:after="180" w:before="180" w:line="360" w:lineRule="auto"/>
         <w:ind w:left="0"/>
         <w:rPr>
           <w:rFonts w:ascii="Arial" w:cs="Arial" w:eastAsia="Arial" w:hAnsi="Arial"/>
-          <w:vertAlign w:val="baseline"/>
-        </w:rPr>
-      </w:pPr>
-      <w:r>
-        <w:rPr>
-          <w:rFonts w:ascii="Arial" w:cs="Arial" w:eastAsia="Arial" w:hAnsi="Arial"/>
-          <w:sz w:val="24"/>
-          <w:szCs w:val="24"/>
-          <w:rtl w:val="0"/>
-        </w:rPr>
-        <w:t xml:space="preserve">Este último projeto como alunos do curso Técnico em Informática traz como pauta um site de interação de oferta e pedido de apoio em vários casos, denotando assim a solidariedade e informação como meio de suporte para lutarmos contra o desperdício e o descarte inapropriado. </w:t>
+          <w:sz w:val="24"/>
+          <w:szCs w:val="24"/>
+        </w:rPr>
+      </w:pPr>
+      <w:r>
+        <w:rPr>
+          <w:rFonts w:ascii="Arial" w:cs="Arial" w:eastAsia="Arial" w:hAnsi="Arial"/>
+          <w:sz w:val="24"/>
+          <w:szCs w:val="24"/>
+          <w:rtl w:val="0"/>
+        </w:rPr>
+        <w:t xml:space="preserve">O Sistema de Apoio Comunitário (SAC) tem como objetivo aproximar pessoas dispostas a oferecer ajuda daquelas que necessitam de algum tipo de apoio, promovendo solidariedade e sustentabilidade por meio da tecnologia. A plataforma permite o cadastro de doações, solicitações e serviços, atuando como um ponto de encontro digital entre membros da comunidade.</w:t>
+      </w:r>
+    </w:p>
+    <w:p>
+      <w:pPr>
+        <w:spacing w:after="180" w:before="180" w:line="360" w:lineRule="auto"/>
+        <w:ind w:left="0"/>
+        <w:rPr>
+          <w:rFonts w:ascii="Arial" w:cs="Arial" w:eastAsia="Arial" w:hAnsi="Arial"/>
+          <w:sz w:val="24"/>
+          <w:szCs w:val="24"/>
+        </w:rPr>
+      </w:pPr>
+      <w:r>
+        <w:rPr>
+          <w:rFonts w:ascii="Arial" w:cs="Arial" w:eastAsia="Arial" w:hAnsi="Arial"/>
+          <w:sz w:val="24"/>
+          <w:szCs w:val="24"/>
+          <w:rtl w:val="0"/>
+        </w:rPr>
+        <w:t xml:space="preserve">Além de facilitar a comunicação entre usuários, o sistema também se preocupa com a manutenção de um ambiente virtual seguro e respeitoso. Para isso, o SAC conta com um mecanismo de denúncias, que possibilita aos próprios usuários reportar comportamentos inadequados ou publicações suspeitas, contribuindo para a preservação de um espaço confiável e colaborativo.</w:t>
+      </w:r>
+    </w:p>
+    <w:p>
+      <w:pPr>
+        <w:spacing w:after="180" w:before="180" w:line="360" w:lineRule="auto"/>
+        <w:ind w:left="0"/>
+        <w:rPr>
+          <w:rFonts w:ascii="Arial" w:cs="Arial" w:eastAsia="Arial" w:hAnsi="Arial"/>
+          <w:vertAlign w:val="baseline"/>
+        </w:rPr>
+      </w:pPr>
+      <w:r>
+        <w:rPr>
+          <w:rFonts w:ascii="Arial" w:cs="Arial" w:eastAsia="Arial" w:hAnsi="Arial"/>
+          <w:sz w:val="24"/>
+          <w:szCs w:val="24"/>
+          <w:rtl w:val="0"/>
+        </w:rPr>
+        <w:t xml:space="preserve">O desenvolvimento do projeto também representa a aplicação prática dos conhecimentos adquiridos ao longo do curso técnico, evidenciando como a informática pode ser utilizada não apenas como meio de automação e eficiência, mas como ferramenta de transformação social, incentivo à empatia e fortalecimento dos laços comunitários.</w:t>
+      </w:r>
+      <w:r>
+        <w:rPr>
+          <w:rFonts w:ascii="Arial" w:cs="Arial" w:eastAsia="Arial" w:hAnsi="Arial"/>
+          <w:sz w:val="24"/>
+          <w:szCs w:val="24"/>
+          <w:rtl w:val="0"/>
+        </w:rPr>
+        <w:t xml:space="preserve"> </w:t>
       </w:r>
       <w:r>
         <w:rPr>
@@ -3061,7 +3110,7 @@
                 <w:szCs w:val="24"/>
                 <w:rtl w:val="0"/>
               </w:rPr>
-              <w:t xml:space="preserve">7</w:t>
+              <w:t xml:space="preserve">8</w:t>
             </w:r>
             <w:r>
               <w:rPr>
@@ -3214,7 +3263,7 @@
                 <w:szCs w:val="24"/>
                 <w:rtl w:val="0"/>
               </w:rPr>
-              <w:t xml:space="preserve">7</w:t>
+              <w:t xml:space="preserve">8</w:t>
             </w:r>
             <w:r>
               <w:rPr>
@@ -3377,7 +3426,7 @@
                 <w:szCs w:val="24"/>
                 <w:rtl w:val="0"/>
               </w:rPr>
-              <w:t xml:space="preserve">8</w:t>
+              <w:t xml:space="preserve">9</w:t>
             </w:r>
             <w:r>
               <w:rPr>
@@ -3530,7 +3579,7 @@
                 <w:szCs w:val="24"/>
                 <w:rtl w:val="0"/>
               </w:rPr>
-              <w:t xml:space="preserve">8</w:t>
+              <w:t xml:space="preserve">9</w:t>
             </w:r>
             <w:r>
               <w:rPr>
@@ -3683,7 +3732,7 @@
                 <w:szCs w:val="24"/>
                 <w:rtl w:val="0"/>
               </w:rPr>
-              <w:t xml:space="preserve">9</w:t>
+              <w:t xml:space="preserve">10</w:t>
             </w:r>
             <w:r>
               <w:rPr>
@@ -3824,7 +3873,7 @@
                 <w:szCs w:val="24"/>
                 <w:rtl w:val="0"/>
               </w:rPr>
-              <w:t xml:space="preserve">9</w:t>
+              <w:t xml:space="preserve">10</w:t>
             </w:r>
             <w:r>
               <w:rPr>
@@ -3965,7 +4014,7 @@
                 <w:szCs w:val="24"/>
                 <w:rtl w:val="0"/>
               </w:rPr>
-              <w:t xml:space="preserve">11</w:t>
+              <w:t xml:space="preserve">10</w:t>
             </w:r>
             <w:r>
               <w:rPr>
@@ -4106,7 +4155,7 @@
                 <w:szCs w:val="24"/>
                 <w:rtl w:val="0"/>
               </w:rPr>
-              <w:t xml:space="preserve">13</w:t>
+              <w:t xml:space="preserve">14</w:t>
             </w:r>
             <w:r>
               <w:rPr>
@@ -4247,7 +4296,7 @@
                 <w:szCs w:val="24"/>
                 <w:rtl w:val="0"/>
               </w:rPr>
-              <w:t xml:space="preserve">13</w:t>
+              <w:t xml:space="preserve">14</w:t>
             </w:r>
             <w:r>
               <w:rPr>
@@ -4388,7 +4437,7 @@
                 <w:szCs w:val="24"/>
                 <w:rtl w:val="0"/>
               </w:rPr>
-              <w:t xml:space="preserve">15</w:t>
+              <w:t xml:space="preserve">16</w:t>
             </w:r>
             <w:r>
               <w:rPr>
@@ -4529,7 +4578,7 @@
                 <w:szCs w:val="24"/>
                 <w:rtl w:val="0"/>
               </w:rPr>
-              <w:t xml:space="preserve">16</w:t>
+              <w:t xml:space="preserve">17</w:t>
             </w:r>
             <w:r>
               <w:rPr>
@@ -4682,7 +4731,7 @@
                 <w:szCs w:val="24"/>
                 <w:rtl w:val="0"/>
               </w:rPr>
-              <w:t xml:space="preserve">17</w:t>
+              <w:t xml:space="preserve">18</w:t>
             </w:r>
             <w:r>
               <w:rPr>
@@ -4835,7 +4884,7 @@
                 <w:szCs w:val="24"/>
                 <w:rtl w:val="0"/>
               </w:rPr>
-              <w:t xml:space="preserve">18</w:t>
+              <w:t xml:space="preserve">19</w:t>
             </w:r>
             <w:r>
               <w:rPr>
@@ -4988,7 +5037,7 @@
                 <w:szCs w:val="24"/>
                 <w:rtl w:val="0"/>
               </w:rPr>
-              <w:t xml:space="preserve">21</w:t>
+              <w:t xml:space="preserve">22</w:t>
             </w:r>
             <w:r>
               <w:rPr>
@@ -6495,7 +6544,7 @@
           <w:szCs w:val="24"/>
           <w:rtl w:val="0"/>
         </w:rPr>
-        <w:t xml:space="preserve">As denúncias são feitas por email, onde o denunciador envia o identificador da ocorrência para o email de denúncias do SAC.</w:t>
+        <w:t xml:space="preserve">As denúncias são registradas em um formulário, onde o denunciador envia o identificador da ocorrência ou comentário para o email de denúncias do SAC.</w:t>
       </w:r>
     </w:p>
     <w:p>
@@ -6518,7 +6567,7 @@
           <w:szCs w:val="24"/>
           <w:rtl w:val="0"/>
         </w:rPr>
-        <w:t xml:space="preserve">Comentar nas ocorrências é opcional.</w:t>
+        <w:t xml:space="preserve">Comentar nos perfis é opcional.</w:t>
       </w:r>
       <w:r>
         <w:rPr>
@@ -6548,39 +6597,22 @@
         </w:rPr>
         <w:t xml:space="preserve">5.3 Diagrama de Caso de Uso</w:t>
       </w:r>
-    </w:p>
-    <w:p>
-      <w:pPr>
-        <w:pStyle w:val="Heading3"/>
-        <w:spacing w:line="360" w:lineRule="auto"/>
-        <w:ind w:left="708.6614173228347" w:firstLine="566.9291338582675"/>
-        <w:rPr>
-          <w:rFonts w:ascii="Arial" w:cs="Arial" w:eastAsia="Arial" w:hAnsi="Arial"/>
-        </w:rPr>
-      </w:pPr>
-      <w:bookmarkStart w:colFirst="0" w:colLast="0" w:name="_l8086wrhl0ru" w:id="8"/>
-      <w:bookmarkEnd w:id="8"/>
-      <w:r>
-        <w:rPr>
-          <w:rFonts w:ascii="Arial" w:cs="Arial" w:eastAsia="Arial" w:hAnsi="Arial"/>
-          <w:rtl w:val="0"/>
-        </w:rPr>
-        <w:t xml:space="preserve">5.3.1 Especificação de Casos de Uso</w:t>
-      </w:r>
-      <w:r>
-        <w:rPr>
-          <w:rFonts w:ascii="Arial" w:cs="Arial" w:eastAsia="Arial" w:hAnsi="Arial"/>
+      <w:r>
+        <w:rPr>
+          <w:rFonts w:ascii="Arial" w:cs="Arial" w:eastAsia="Arial" w:hAnsi="Arial"/>
+          <w:sz w:val="30"/>
+          <w:szCs w:val="30"/>
         </w:rPr>
         <w:drawing>
           <wp:inline distB="114300" distT="114300" distL="114300" distR="114300">
-            <wp:extent cx="5669910" cy="6248400"/>
+            <wp:extent cx="5669910" cy="7124700"/>
             <wp:effectExtent b="0" l="0" r="0" t="0"/>
-            <wp:docPr id="10" name="image11.png"/>
+            <wp:docPr id="4" name="image12.png"/>
             <a:graphic>
               <a:graphicData uri="http://schemas.openxmlformats.org/drawingml/2006/picture">
                 <pic:pic>
                   <pic:nvPicPr>
-                    <pic:cNvPr id="0" name="image11.png"/>
+                    <pic:cNvPr id="0" name="image12.png"/>
                     <pic:cNvPicPr preferRelativeResize="0"/>
                   </pic:nvPicPr>
                   <pic:blipFill>
@@ -6593,7 +6625,7 @@
                   <pic:spPr>
                     <a:xfrm>
                       <a:off x="0" y="0"/>
-                      <a:ext cx="5669910" cy="6248400"/>
+                      <a:ext cx="5669910" cy="7124700"/>
                     </a:xfrm>
                     <a:prstGeom prst="rect"/>
                     <a:ln/>
@@ -6612,6 +6644,25 @@
     </w:p>
     <w:p>
       <w:pPr>
+        <w:pStyle w:val="Heading3"/>
+        <w:spacing w:line="360" w:lineRule="auto"/>
+        <w:ind w:left="708.6614173228347" w:firstLine="566.9291338582675"/>
+        <w:rPr>
+          <w:rFonts w:ascii="Arial" w:cs="Arial" w:eastAsia="Arial" w:hAnsi="Arial"/>
+        </w:rPr>
+      </w:pPr>
+      <w:bookmarkStart w:colFirst="0" w:colLast="0" w:name="_l8086wrhl0ru" w:id="8"/>
+      <w:bookmarkEnd w:id="8"/>
+      <w:r>
+        <w:rPr>
+          <w:rFonts w:ascii="Arial" w:cs="Arial" w:eastAsia="Arial" w:hAnsi="Arial"/>
+          <w:rtl w:val="0"/>
+        </w:rPr>
+        <w:t xml:space="preserve">5.3.1 Especificação de Casos de Uso</w:t>
+      </w:r>
+    </w:p>
+    <w:p>
+      <w:pPr>
         <w:pStyle w:val="Heading2"/>
         <w:numPr>
           <w:ilvl w:val="0"/>
@@ -6786,7 +6837,7 @@
           <w:szCs w:val="24"/>
           <w:rtl w:val="0"/>
         </w:rPr>
-        <w:t xml:space="preserve">Um usuário pode entrar em contato com outro usuário para responder uma ocorrência ou com o suporte (através do email) para denunciar alguma ocorrência.</w:t>
+        <w:t xml:space="preserve">Um usuário pode entrar em contato com outro usuário para responder uma ocorrência ou com o suporte (através do painel) para denunciar alguma ocorrência ou comentário.</w:t>
       </w:r>
     </w:p>
     <w:p>
@@ -6840,7 +6891,7 @@
           <w:szCs w:val="24"/>
           <w:rtl w:val="0"/>
         </w:rPr>
-        <w:t xml:space="preserve">Após uma interação de contato com outro usuário, é necessário que o interessado avalie o usuário que postou a ocorrência através de um comentário justificando a avaliação. </w:t>
+        <w:t xml:space="preserve">Após uma interação de contato com outro usuário, é possível que o interessado avalie o usuário que postou a ocorrência através de um comentário justificando a avaliação. </w:t>
       </w:r>
     </w:p>
     <w:p>
@@ -6962,14 +7013,14 @@
         </w:rPr>
         <w:drawing>
           <wp:inline distB="114300" distT="114300" distL="114300" distR="114300">
-            <wp:extent cx="5669910" cy="2755900"/>
+            <wp:extent cx="5669910" cy="3162300"/>
             <wp:effectExtent b="0" l="0" r="0" t="0"/>
-            <wp:docPr id="2" name="image1.png"/>
+            <wp:docPr id="1" name="image7.png"/>
             <a:graphic>
               <a:graphicData uri="http://schemas.openxmlformats.org/drawingml/2006/picture">
                 <pic:pic>
                   <pic:nvPicPr>
-                    <pic:cNvPr id="0" name="image1.png"/>
+                    <pic:cNvPr id="0" name="image7.png"/>
                     <pic:cNvPicPr preferRelativeResize="0"/>
                   </pic:nvPicPr>
                   <pic:blipFill>
@@ -6982,7 +7033,7 @@
                   <pic:spPr>
                     <a:xfrm>
                       <a:off x="0" y="0"/>
-                      <a:ext cx="5669910" cy="2755900"/>
+                      <a:ext cx="5669910" cy="3162300"/>
                     </a:xfrm>
                     <a:prstGeom prst="rect"/>
                     <a:ln/>
@@ -7504,6 +7555,31 @@
           <w:rFonts w:ascii="Arial" w:cs="Arial" w:eastAsia="Arial" w:hAnsi="Arial"/>
           <w:sz w:val="24"/>
           <w:szCs w:val="24"/>
+          <w:u w:val="none"/>
+        </w:rPr>
+      </w:pPr>
+      <w:r>
+        <w:rPr>
+          <w:rFonts w:ascii="Arial" w:cs="Arial" w:eastAsia="Arial" w:hAnsi="Arial"/>
+          <w:sz w:val="24"/>
+          <w:szCs w:val="24"/>
+          <w:rtl w:val="0"/>
+        </w:rPr>
+        <w:t xml:space="preserve">Deletar ocorrências;</w:t>
+      </w:r>
+    </w:p>
+    <w:p>
+      <w:pPr>
+        <w:numPr>
+          <w:ilvl w:val="1"/>
+          <w:numId w:val="2"/>
+        </w:numPr>
+        <w:spacing w:after="0" w:afterAutospacing="0" w:line="360" w:lineRule="auto"/>
+        <w:ind w:left="3600" w:hanging="360"/>
+        <w:rPr>
+          <w:rFonts w:ascii="Arial" w:cs="Arial" w:eastAsia="Arial" w:hAnsi="Arial"/>
+          <w:sz w:val="24"/>
+          <w:szCs w:val="24"/>
         </w:rPr>
       </w:pPr>
       <w:r>
@@ -7575,14 +7651,14 @@
         </w:rPr>
         <w:drawing>
           <wp:inline distB="114300" distT="114300" distL="114300" distR="114300">
-            <wp:extent cx="5305425" cy="4714875"/>
+            <wp:extent cx="5669026" cy="5038003"/>
             <wp:effectExtent b="0" l="0" r="0" t="0"/>
-            <wp:docPr id="3" name="image8.png"/>
+            <wp:docPr id="2" name="image3.png"/>
             <a:graphic>
               <a:graphicData uri="http://schemas.openxmlformats.org/drawingml/2006/picture">
                 <pic:pic>
                   <pic:nvPicPr>
-                    <pic:cNvPr id="0" name="image8.png"/>
+                    <pic:cNvPr id="0" name="image3.png"/>
                     <pic:cNvPicPr preferRelativeResize="0"/>
                   </pic:nvPicPr>
                   <pic:blipFill>
@@ -7595,7 +7671,7 @@
                   <pic:spPr>
                     <a:xfrm>
                       <a:off x="0" y="0"/>
-                      <a:ext cx="5305425" cy="4714875"/>
+                      <a:ext cx="5669026" cy="5038003"/>
                     </a:xfrm>
                     <a:prstGeom prst="rect"/>
                     <a:ln/>
@@ -7817,12 +7893,12 @@
           <wp:inline distB="114300" distT="114300" distL="114300" distR="114300">
             <wp:extent cx="5669910" cy="2717800"/>
             <wp:effectExtent b="0" l="0" r="0" t="0"/>
-            <wp:docPr id="6" name="image13.png"/>
+            <wp:docPr id="6" name="image11.png"/>
             <a:graphic>
               <a:graphicData uri="http://schemas.openxmlformats.org/drawingml/2006/picture">
                 <pic:pic>
                   <pic:nvPicPr>
-                    <pic:cNvPr id="0" name="image13.png"/>
+                    <pic:cNvPr id="0" name="image11.png"/>
                     <pic:cNvPicPr preferRelativeResize="0"/>
                   </pic:nvPicPr>
                   <pic:blipFill>
@@ -7955,12 +8031,12 @@
           <wp:inline distB="114300" distT="114300" distL="114300" distR="114300">
             <wp:extent cx="5669910" cy="2806700"/>
             <wp:effectExtent b="0" l="0" r="0" t="0"/>
-            <wp:docPr id="4" name="image6.png"/>
+            <wp:docPr id="3" name="image10.png"/>
             <a:graphic>
               <a:graphicData uri="http://schemas.openxmlformats.org/drawingml/2006/picture">
                 <pic:pic>
                   <pic:nvPicPr>
-                    <pic:cNvPr id="0" name="image6.png"/>
+                    <pic:cNvPr id="0" name="image10.png"/>
                     <pic:cNvPicPr preferRelativeResize="0"/>
                   </pic:nvPicPr>
                   <pic:blipFill>
@@ -8024,18 +8100,157 @@
         </w:rPr>
         <w:drawing>
           <wp:inline distB="114300" distT="114300" distL="114300" distR="114300">
-            <wp:extent cx="5669910" cy="2717800"/>
+            <wp:extent cx="5752061" cy="3117674"/>
             <wp:effectExtent b="0" l="0" r="0" t="0"/>
-            <wp:docPr id="9" name="image12.png"/>
+            <wp:docPr id="8" name="image6.png"/>
             <a:graphic>
               <a:graphicData uri="http://schemas.openxmlformats.org/drawingml/2006/picture">
                 <pic:pic>
                   <pic:nvPicPr>
-                    <pic:cNvPr id="0" name="image12.png"/>
+                    <pic:cNvPr id="0" name="image6.png"/>
                     <pic:cNvPicPr preferRelativeResize="0"/>
                   </pic:nvPicPr>
                   <pic:blipFill>
                     <a:blip r:embed="rId14"/>
+                    <a:srcRect b="0" l="0" r="0" t="0"/>
+                    <a:stretch>
+                      <a:fillRect/>
+                    </a:stretch>
+                  </pic:blipFill>
+                  <pic:spPr>
+                    <a:xfrm>
+                      <a:off x="0" y="0"/>
+                      <a:ext cx="5752061" cy="3117674"/>
+                    </a:xfrm>
+                    <a:prstGeom prst="rect"/>
+                    <a:ln/>
+                  </pic:spPr>
+                </pic:pic>
+              </a:graphicData>
+            </a:graphic>
+          </wp:inline>
+        </w:drawing>
+      </w:r>
+      <w:r>
+        <w:rPr>
+          <w:rtl w:val="0"/>
+        </w:rPr>
+      </w:r>
+    </w:p>
+    <w:p>
+      <w:pPr>
+        <w:numPr>
+          <w:ilvl w:val="0"/>
+          <w:numId w:val="10"/>
+        </w:numPr>
+        <w:spacing w:after="0" w:afterAutospacing="0" w:line="360" w:lineRule="auto"/>
+        <w:ind w:left="720" w:hanging="360"/>
+        <w:rPr>
+          <w:sz w:val="24"/>
+          <w:szCs w:val="24"/>
+        </w:rPr>
+      </w:pPr>
+      <w:r>
+        <w:rPr>
+          <w:rFonts w:ascii="Arial" w:cs="Arial" w:eastAsia="Arial" w:hAnsi="Arial"/>
+          <w:b w:val="1"/>
+          <w:sz w:val="24"/>
+          <w:szCs w:val="24"/>
+          <w:rtl w:val="0"/>
+        </w:rPr>
+        <w:t xml:space="preserve">Painel de dúvidas e respostas</w:t>
+      </w:r>
+      <w:r>
+        <w:rPr>
+          <w:rFonts w:ascii="Arial" w:cs="Arial" w:eastAsia="Arial" w:hAnsi="Arial"/>
+          <w:sz w:val="24"/>
+          <w:szCs w:val="24"/>
+        </w:rPr>
+        <w:drawing>
+          <wp:inline distB="114300" distT="114300" distL="114300" distR="114300">
+            <wp:extent cx="5669910" cy="2146300"/>
+            <wp:effectExtent b="0" l="0" r="0" t="0"/>
+            <wp:docPr id="9" name="image8.png"/>
+            <a:graphic>
+              <a:graphicData uri="http://schemas.openxmlformats.org/drawingml/2006/picture">
+                <pic:pic>
+                  <pic:nvPicPr>
+                    <pic:cNvPr id="0" name="image8.png"/>
+                    <pic:cNvPicPr preferRelativeResize="0"/>
+                  </pic:nvPicPr>
+                  <pic:blipFill>
+                    <a:blip r:embed="rId15"/>
+                    <a:srcRect b="0" l="0" r="0" t="0"/>
+                    <a:stretch>
+                      <a:fillRect/>
+                    </a:stretch>
+                  </pic:blipFill>
+                  <pic:spPr>
+                    <a:xfrm>
+                      <a:off x="0" y="0"/>
+                      <a:ext cx="5669910" cy="2146300"/>
+                    </a:xfrm>
+                    <a:prstGeom prst="rect"/>
+                    <a:ln/>
+                  </pic:spPr>
+                </pic:pic>
+              </a:graphicData>
+            </a:graphic>
+          </wp:inline>
+        </w:drawing>
+      </w:r>
+      <w:r>
+        <w:rPr>
+          <w:rtl w:val="0"/>
+        </w:rPr>
+      </w:r>
+    </w:p>
+    <w:p>
+      <w:pPr>
+        <w:numPr>
+          <w:ilvl w:val="0"/>
+          <w:numId w:val="10"/>
+        </w:numPr>
+        <w:spacing w:after="0" w:afterAutospacing="0" w:line="360" w:lineRule="auto"/>
+        <w:ind w:left="720" w:hanging="360"/>
+        <w:rPr>
+          <w:rFonts w:ascii="Arial" w:cs="Arial" w:eastAsia="Arial" w:hAnsi="Arial"/>
+          <w:b w:val="1"/>
+          <w:sz w:val="24"/>
+          <w:szCs w:val="24"/>
+        </w:rPr>
+      </w:pPr>
+      <w:r>
+        <w:rPr>
+          <w:rFonts w:ascii="Arial" w:cs="Arial" w:eastAsia="Arial" w:hAnsi="Arial"/>
+          <w:b w:val="1"/>
+          <w:sz w:val="24"/>
+          <w:szCs w:val="24"/>
+          <w:rtl w:val="0"/>
+        </w:rPr>
+        <w:t xml:space="preserve">Demonstração de contato</w:t>
+      </w:r>
+      <w:r>
+        <w:rPr>
+          <w:rFonts w:ascii="Arial" w:cs="Arial" w:eastAsia="Arial" w:hAnsi="Arial"/>
+          <w:b w:val="1"/>
+          <w:sz w:val="24"/>
+          <w:szCs w:val="24"/>
+        </w:rPr>
+        <w:drawing>
+          <wp:inline distB="114300" distT="114300" distL="114300" distR="114300">
+            <wp:extent cx="5669910" cy="2717800"/>
+            <wp:effectExtent b="0" l="0" r="0" t="0"/>
+            <wp:docPr id="7" name="image2.png"/>
+            <a:graphic>
+              <a:graphicData uri="http://schemas.openxmlformats.org/drawingml/2006/picture">
+                <pic:pic>
+                  <pic:nvPicPr>
+                    <pic:cNvPr id="0" name="image2.png"/>
+                    <pic:cNvPicPr preferRelativeResize="0"/>
+                  </pic:nvPicPr>
+                  <pic:blipFill>
+                    <a:blip r:embed="rId16"/>
                     <a:srcRect b="0" l="0" r="0" t="0"/>
                     <a:stretch>
                       <a:fillRect/>
@@ -8070,146 +8285,39 @@
         <w:spacing w:after="0" w:afterAutospacing="0" w:line="360" w:lineRule="auto"/>
         <w:ind w:left="720" w:hanging="360"/>
         <w:rPr>
-          <w:sz w:val="24"/>
-          <w:szCs w:val="24"/>
-        </w:rPr>
-      </w:pPr>
-      <w:r>
-        <w:rPr>
           <w:rFonts w:ascii="Arial" w:cs="Arial" w:eastAsia="Arial" w:hAnsi="Arial"/>
           <w:b w:val="1"/>
           <w:sz w:val="24"/>
           <w:szCs w:val="24"/>
-          <w:rtl w:val="0"/>
-        </w:rPr>
-        <w:t xml:space="preserve">Painel de dúvidas e respostas</w:t>
-      </w:r>
-      <w:r>
-        <w:rPr>
-          <w:rFonts w:ascii="Arial" w:cs="Arial" w:eastAsia="Arial" w:hAnsi="Arial"/>
+        </w:rPr>
+      </w:pPr>
+      <w:r>
+        <w:rPr>
+          <w:rFonts w:ascii="Arial" w:cs="Arial" w:eastAsia="Arial" w:hAnsi="Arial"/>
+          <w:b w:val="1"/>
+          <w:sz w:val="24"/>
+          <w:szCs w:val="24"/>
+          <w:rtl w:val="0"/>
+        </w:rPr>
+        <w:t xml:space="preserve">Painel de denúncia</w:t>
+      </w:r>
+      <w:r>
+        <w:rPr>
+          <w:rFonts w:ascii="Arial" w:cs="Arial" w:eastAsia="Arial" w:hAnsi="Arial"/>
+          <w:b w:val="1"/>
           <w:sz w:val="24"/>
           <w:szCs w:val="24"/>
         </w:rPr>
         <w:drawing>
           <wp:inline distB="114300" distT="114300" distL="114300" distR="114300">
-            <wp:extent cx="5667375" cy="1868113"/>
+            <wp:extent cx="5669910" cy="2717800"/>
             <wp:effectExtent b="0" l="0" r="0" t="0"/>
-            <wp:docPr id="8" name="image9.png"/>
+            <wp:docPr id="12" name="image1.png"/>
             <a:graphic>
               <a:graphicData uri="http://schemas.openxmlformats.org/drawingml/2006/picture">
                 <pic:pic>
                   <pic:nvPicPr>
-                    <pic:cNvPr id="0" name="image9.png"/>
-                    <pic:cNvPicPr preferRelativeResize="0"/>
-                  </pic:nvPicPr>
-                  <pic:blipFill>
-                    <a:blip r:embed="rId15"/>
-                    <a:srcRect b="0" l="0" r="0" t="0"/>
-                    <a:stretch>
-                      <a:fillRect/>
-                    </a:stretch>
-                  </pic:blipFill>
-                  <pic:spPr>
-                    <a:xfrm>
-                      <a:off x="0" y="0"/>
-                      <a:ext cx="5667375" cy="1868113"/>
-                    </a:xfrm>
-                    <a:prstGeom prst="rect"/>
-                    <a:ln/>
-                  </pic:spPr>
-                </pic:pic>
-              </a:graphicData>
-            </a:graphic>
-          </wp:inline>
-        </w:drawing>
-      </w:r>
-      <w:r>
-        <w:rPr>
-          <w:rFonts w:ascii="Arial" w:cs="Arial" w:eastAsia="Arial" w:hAnsi="Arial"/>
-          <w:sz w:val="24"/>
-          <w:szCs w:val="24"/>
-        </w:rPr>
-        <w:drawing>
-          <wp:inline distB="114300" distT="114300" distL="114300" distR="114300">
-            <wp:extent cx="5343525" cy="4524375"/>
-            <wp:effectExtent b="0" l="0" r="0" t="0"/>
-            <wp:docPr id="1" name="image7.png"/>
-            <a:graphic>
-              <a:graphicData uri="http://schemas.openxmlformats.org/drawingml/2006/picture">
-                <pic:pic>
-                  <pic:nvPicPr>
-                    <pic:cNvPr id="0" name="image7.png"/>
-                    <pic:cNvPicPr preferRelativeResize="0"/>
-                  </pic:nvPicPr>
-                  <pic:blipFill>
-                    <a:blip r:embed="rId16"/>
-                    <a:srcRect b="0" l="0" r="0" t="0"/>
-                    <a:stretch>
-                      <a:fillRect/>
-                    </a:stretch>
-                  </pic:blipFill>
-                  <pic:spPr>
-                    <a:xfrm>
-                      <a:off x="0" y="0"/>
-                      <a:ext cx="5343525" cy="4524375"/>
-                    </a:xfrm>
-                    <a:prstGeom prst="rect"/>
-                    <a:ln/>
-                  </pic:spPr>
-                </pic:pic>
-              </a:graphicData>
-            </a:graphic>
-          </wp:inline>
-        </w:drawing>
-      </w:r>
-      <w:r>
-        <w:rPr>
-          <w:rtl w:val="0"/>
-        </w:rPr>
-      </w:r>
-    </w:p>
-    <w:p>
-      <w:pPr>
-        <w:numPr>
-          <w:ilvl w:val="0"/>
-          <w:numId w:val="10"/>
-        </w:numPr>
-        <w:spacing w:after="0" w:afterAutospacing="0" w:line="360" w:lineRule="auto"/>
-        <w:ind w:left="720" w:hanging="360"/>
-        <w:rPr>
-          <w:rFonts w:ascii="Arial" w:cs="Arial" w:eastAsia="Arial" w:hAnsi="Arial"/>
-          <w:b w:val="1"/>
-          <w:sz w:val="24"/>
-          <w:szCs w:val="24"/>
-        </w:rPr>
-      </w:pPr>
-      <w:r>
-        <w:rPr>
-          <w:rFonts w:ascii="Arial" w:cs="Arial" w:eastAsia="Arial" w:hAnsi="Arial"/>
-          <w:b w:val="1"/>
-          <w:sz w:val="24"/>
-          <w:szCs w:val="24"/>
-          <w:rtl w:val="0"/>
-        </w:rPr>
-        <w:t xml:space="preserve">Demonstração de contato</w:t>
-      </w:r>
-      <w:r>
-        <w:rPr>
-          <w:rFonts w:ascii="Arial" w:cs="Arial" w:eastAsia="Arial" w:hAnsi="Arial"/>
-          <w:b w:val="1"/>
-          <w:sz w:val="24"/>
-          <w:szCs w:val="24"/>
-        </w:rPr>
-        <w:drawing>
-          <wp:inline distB="114300" distT="114300" distL="114300" distR="114300">
-            <wp:extent cx="5669910" cy="2717800"/>
-            <wp:effectExtent b="0" l="0" r="0" t="0"/>
-            <wp:docPr id="7" name="image10.png"/>
-            <a:graphic>
-              <a:graphicData uri="http://schemas.openxmlformats.org/drawingml/2006/picture">
-                <pic:pic>
-                  <pic:nvPicPr>
-                    <pic:cNvPr id="0" name="image10.png"/>
+                    <pic:cNvPr id="0" name="image1.png"/>
                     <pic:cNvPicPr preferRelativeResize="0"/>
                   </pic:nvPicPr>
                   <pic:blipFill>
@@ -8241,77 +8349,6 @@
     </w:p>
     <w:p>
       <w:pPr>
-        <w:numPr>
-          <w:ilvl w:val="0"/>
-          <w:numId w:val="10"/>
-        </w:numPr>
-        <w:spacing w:after="0" w:afterAutospacing="0" w:line="360" w:lineRule="auto"/>
-        <w:ind w:left="720" w:hanging="360"/>
-        <w:rPr>
-          <w:rFonts w:ascii="Arial" w:cs="Arial" w:eastAsia="Arial" w:hAnsi="Arial"/>
-          <w:b w:val="1"/>
-          <w:sz w:val="24"/>
-          <w:szCs w:val="24"/>
-        </w:rPr>
-      </w:pPr>
-      <w:r>
-        <w:rPr>
-          <w:rFonts w:ascii="Arial" w:cs="Arial" w:eastAsia="Arial" w:hAnsi="Arial"/>
-          <w:b w:val="1"/>
-          <w:sz w:val="24"/>
-          <w:szCs w:val="24"/>
-          <w:rtl w:val="0"/>
-        </w:rPr>
-        <w:t xml:space="preserve">Painel de denúncia</w:t>
-      </w:r>
-      <w:r>
-        <w:rPr>
-          <w:rFonts w:ascii="Arial" w:cs="Arial" w:eastAsia="Arial" w:hAnsi="Arial"/>
-          <w:b w:val="1"/>
-          <w:sz w:val="24"/>
-          <w:szCs w:val="24"/>
-        </w:rPr>
-        <w:drawing>
-          <wp:inline distB="114300" distT="114300" distL="114300" distR="114300">
-            <wp:extent cx="5669910" cy="2717800"/>
-            <wp:effectExtent b="0" l="0" r="0" t="0"/>
-            <wp:docPr id="13" name="image3.png"/>
-            <a:graphic>
-              <a:graphicData uri="http://schemas.openxmlformats.org/drawingml/2006/picture">
-                <pic:pic>
-                  <pic:nvPicPr>
-                    <pic:cNvPr id="0" name="image3.png"/>
-                    <pic:cNvPicPr preferRelativeResize="0"/>
-                  </pic:nvPicPr>
-                  <pic:blipFill>
-                    <a:blip r:embed="rId18"/>
-                    <a:srcRect b="0" l="0" r="0" t="0"/>
-                    <a:stretch>
-                      <a:fillRect/>
-                    </a:stretch>
-                  </pic:blipFill>
-                  <pic:spPr>
-                    <a:xfrm>
-                      <a:off x="0" y="0"/>
-                      <a:ext cx="5669910" cy="2717800"/>
-                    </a:xfrm>
-                    <a:prstGeom prst="rect"/>
-                    <a:ln/>
-                  </pic:spPr>
-                </pic:pic>
-              </a:graphicData>
-            </a:graphic>
-          </wp:inline>
-        </w:drawing>
-      </w:r>
-      <w:r>
-        <w:rPr>
-          <w:rtl w:val="0"/>
-        </w:rPr>
-      </w:r>
-    </w:p>
-    <w:p>
-      <w:pPr>
         <w:pStyle w:val="Heading1"/>
         <w:numPr>
           <w:ilvl w:val="0"/>
@@ -8494,7 +8531,7 @@
         </w:rPr>
         <w:t xml:space="preserve"> Disponível em:</w:t>
       </w:r>
-      <w:hyperlink r:id="rId19">
+      <w:hyperlink r:id="rId18">
         <w:r>
           <w:rPr>
             <w:rFonts w:ascii="Arial" w:cs="Arial" w:eastAsia="Arial" w:hAnsi="Arial"/>
@@ -8505,7 +8542,7 @@
           <w:t xml:space="preserve"> </w:t>
         </w:r>
       </w:hyperlink>
-      <w:hyperlink r:id="rId20">
+      <w:hyperlink r:id="rId19">
         <w:r>
           <w:rPr>
             <w:rFonts w:ascii="Arial" w:cs="Arial" w:eastAsia="Arial" w:hAnsi="Arial"/>
@@ -8580,7 +8617,7 @@
         </w:rPr>
         <w:t xml:space="preserve"> Disponível em:</w:t>
       </w:r>
-      <w:hyperlink r:id="rId21">
+      <w:hyperlink r:id="rId20">
         <w:r>
           <w:rPr>
             <w:rFonts w:ascii="Arial" w:cs="Arial" w:eastAsia="Arial" w:hAnsi="Arial"/>
@@ -8591,7 +8628,7 @@
           <w:t xml:space="preserve"> </w:t>
         </w:r>
       </w:hyperlink>
-      <w:hyperlink r:id="rId22">
+      <w:hyperlink r:id="rId21">
         <w:r>
           <w:rPr>
             <w:rFonts w:ascii="Arial" w:cs="Arial" w:eastAsia="Arial" w:hAnsi="Arial"/>
@@ -8936,7 +8973,7 @@
         </w:rPr>
         <w:t xml:space="preserve"> Disponível em:</w:t>
       </w:r>
-      <w:hyperlink r:id="rId23">
+      <w:hyperlink r:id="rId22">
         <w:r>
           <w:rPr>
             <w:rFonts w:ascii="Arial" w:cs="Arial" w:eastAsia="Arial" w:hAnsi="Arial"/>
@@ -8945,7 +8982,7 @@
           <w:t xml:space="preserve"> </w:t>
         </w:r>
       </w:hyperlink>
-      <w:hyperlink r:id="rId24">
+      <w:hyperlink r:id="rId23">
         <w:r>
           <w:rPr>
             <w:rFonts w:ascii="Arial" w:cs="Arial" w:eastAsia="Arial" w:hAnsi="Arial"/>
@@ -9004,7 +9041,7 @@
         </w:rPr>
         <w:t xml:space="preserve"> Disponível em:</w:t>
       </w:r>
-      <w:hyperlink r:id="rId25">
+      <w:hyperlink r:id="rId24">
         <w:r>
           <w:rPr>
             <w:rFonts w:ascii="Arial" w:cs="Arial" w:eastAsia="Arial" w:hAnsi="Arial"/>
@@ -9013,7 +9050,7 @@
           <w:t xml:space="preserve"> </w:t>
         </w:r>
       </w:hyperlink>
-      <w:hyperlink r:id="rId26">
+      <w:hyperlink r:id="rId25">
         <w:r>
           <w:rPr>
             <w:rFonts w:ascii="Arial" w:cs="Arial" w:eastAsia="Arial" w:hAnsi="Arial"/>

</xml_diff>